<commit_message>
Update filenames and User Manual
</commit_message>
<xml_diff>
--- a/Documentation/Users Guide.docx
+++ b/Documentation/Users Guide.docx
@@ -21,19 +21,15 @@
     <w:p/>
     <w:p>
       <w:r>
-        <w:t xml:space="preserve">Last Updated: September </w:t>
-      </w:r>
-      <w:r>
-        <w:t>1</w:t>
-      </w:r>
-      <w:r>
-        <w:t>6</w:t>
+        <w:t xml:space="preserve">Last Updated: </w:t>
+      </w:r>
+      <w:r>
+        <w:t>October 5</w:t>
       </w:r>
       <w:r>
         <w:t>, 2021</w:t>
       </w:r>
     </w:p>
-    <w:p/>
     <w:p/>
     <w:p>
       <w:r>
@@ -746,15 +742,7 @@
           </w:tcPr>
           <w:p>
             <w:r>
-              <w:t>Date and time in MM-DD-YYYY HH:</w:t>
-            </w:r>
-            <w:proofErr w:type="gramStart"/>
-            <w:r>
-              <w:t>MM:SS</w:t>
-            </w:r>
-            <w:proofErr w:type="gramEnd"/>
-            <w:r>
-              <w:t xml:space="preserve"> UTC format. Time Zone cannot be changed.</w:t>
+              <w:t>Date and time in MM-DD-YYYY HH:MM:SS UTC format. Time Zone cannot be changed.</w:t>
             </w:r>
           </w:p>
         </w:tc>
@@ -850,15 +838,7 @@
         <w:jc w:val="center"/>
       </w:pPr>
       <w:r>
-        <w:t>FARM1,18000284,84,40,30,</w:t>
-      </w:r>
-      <w:proofErr w:type="gramStart"/>
-      <w:r>
-        <w:t>3,a</w:t>
-      </w:r>
-      <w:proofErr w:type="gramEnd"/>
-      <w:r>
-        <w:t>,-10,b,-200,c,-1000,12.345678,-87.654321</w:t>
+        <w:t>FARM1,18000284,84,40,30,3,a,-10,b,-200,c,-1000,12.345678,-87.654321</w:t>
       </w:r>
     </w:p>
     <w:p>
@@ -1045,15 +1025,7 @@
         <w:t>Entering “0” for the gateway radio ID will put the node in data logging only mode.</w:t>
       </w:r>
       <w:r>
-        <w:t xml:space="preserve"> Sensor depths must be preceded by a “+” or “</w:t>
-      </w:r>
-      <w:proofErr w:type="gramStart"/>
-      <w:r>
-        <w:t>-“ to</w:t>
-      </w:r>
-      <w:proofErr w:type="gramEnd"/>
-      <w:r>
-        <w:t xml:space="preserve"> indicative above or below surface and are limited to four characters after the sign (max +9999, min -9999)</w:t>
+        <w:t xml:space="preserve"> Sensor depths must be preceded by a “+” or “-“ to indicative above or below surface and are limited to four characters after the sign (max +9999, min -9999)</w:t>
       </w:r>
       <w:r>
         <w:t>.</w:t>
@@ -1085,21 +1057,7 @@
     </w:p>
     <w:p>
       <w:r>
-        <w:t>This option allows users to enter depths for each sensor found during the scan. Depths must be preceded by a “+” or “</w:t>
-      </w:r>
-      <w:proofErr w:type="gramStart"/>
-      <w:r>
-        <w:t>-“ and</w:t>
-      </w:r>
-      <w:proofErr w:type="gramEnd"/>
-      <w:r>
-        <w:t xml:space="preserve"> are limited to four character afterward </w:t>
-      </w:r>
-      <w:r>
-        <w:t>(max +9999, min -9999)</w:t>
-      </w:r>
-      <w:r>
-        <w:t>. It is recommended that the depth should represent the midpoint of the sensed volume of the sensor as shown</w:t>
+        <w:t>This option allows users to enter depths for each sensor found during the scan. Depths must be preceded by a “+” or “-“ and are limited to four character afterward (max +9999, min -9999). It is recommended that the depth should represent the midpoint of the sensed volume of the sensor as shown</w:t>
       </w:r>
       <w:r>
         <w:t xml:space="preserve"> below</w:t>
@@ -1171,100 +1129,182 @@
         <w:t>c – Set clock</w:t>
       </w:r>
     </w:p>
+    <w:p>
+      <w:r>
+        <w:t xml:space="preserve">The node will receive the current time from the gateway during the initial synchronization. Use this option if using the node as a standalone datalogger. The node will prompt the user for date and time values in UTC. </w:t>
+      </w:r>
+    </w:p>
+    <w:p>
+      <w:pPr>
+        <w:pStyle w:val="Heading4"/>
+      </w:pPr>
+      <w:proofErr w:type="spellStart"/>
+      <w:r>
+        <w:t>i</w:t>
+      </w:r>
+      <w:proofErr w:type="spellEnd"/>
+      <w:r>
+        <w:t xml:space="preserve"> – Enter project </w:t>
+      </w:r>
+      <w:proofErr w:type="spellStart"/>
+      <w:r>
+        <w:t>iD</w:t>
+      </w:r>
+      <w:proofErr w:type="spellEnd"/>
+    </w:p>
+    <w:p>
+      <w:r>
+        <w:t>This option allows the user to input a project or site identifier that will be included in the data string. The project ID is limited to a maximum length of five characters.</w:t>
+      </w:r>
+    </w:p>
+    <w:p>
+      <w:pPr>
+        <w:pStyle w:val="Heading4"/>
+      </w:pPr>
+      <w:r>
+        <w:t>l - Enter or erase Lat/Long values</w:t>
+      </w:r>
+    </w:p>
+    <w:p>
+      <w:r>
+        <w:t xml:space="preserve">This menu option allows the user to enter latitude and longitude values (in decimal format). It is hidden when </w:t>
+      </w:r>
+      <w:proofErr w:type="spellStart"/>
+      <w:r>
+        <w:t>include_latlong</w:t>
+      </w:r>
+      <w:proofErr w:type="spellEnd"/>
+      <w:r>
+        <w:t xml:space="preserve"> is not defined in the firmware code (line 114).</w:t>
+      </w:r>
+    </w:p>
+    <w:p>
+      <w:pPr>
+        <w:pStyle w:val="Heading4"/>
+      </w:pPr>
+      <w:r>
+        <w:t>g – Enter Gateway radio ID</w:t>
+      </w:r>
+    </w:p>
+    <w:p>
+      <w:r>
+        <w:t xml:space="preserve">This option will first ask if the user intends to use a gateway with the node. If so, the user will then enter the gateway radio ID. The ID must match what is saved on the gateway. If not, the node will set to datalogging only mode and return to the main menu. </w:t>
+      </w:r>
+    </w:p>
+    <w:p>
+      <w:pPr>
+        <w:pStyle w:val="Heading4"/>
+      </w:pPr>
+      <w:r>
+        <w:t>r – Change Node radio ID</w:t>
+      </w:r>
+    </w:p>
+    <w:p>
+      <w:r>
+        <w:t>Users can choose to keep the default radio ID (the last two digits of the serial number) or enter a new one (values 0 through 99).</w:t>
+      </w:r>
+    </w:p>
+    <w:p>
+      <w:pPr>
+        <w:pStyle w:val="Heading4"/>
+      </w:pPr>
+      <w:r>
+        <w:t>m – Set measurement interval</w:t>
+      </w:r>
+    </w:p>
+    <w:p>
+      <w:r>
+        <w:t>Users can set the measurement interval to 10, 15, 20, 30, or 60 minutes. The node reads the sensors and sends data to the gateway according to this interval.</w:t>
+      </w:r>
+    </w:p>
+    <w:p>
+      <w:pPr>
+        <w:pStyle w:val="Heading4"/>
+      </w:pPr>
+      <w:r>
+        <w:t>n – Scan for devices on SDI-12 bus</w:t>
+      </w:r>
+    </w:p>
+    <w:p>
+      <w:r>
+        <w:t>This option will initiate a scan of all possible SDI-12 addresses for active sensors. Sensor IDs of those found on the bus will print to the screen.</w:t>
+      </w:r>
+    </w:p>
+    <w:p>
+      <w:pPr>
+        <w:pStyle w:val="Heading4"/>
+      </w:pPr>
+      <w:r>
+        <w:t>a – Change SDI-12 sensor addresses</w:t>
+      </w:r>
+    </w:p>
+    <w:p>
+      <w:r>
+        <w:t xml:space="preserve">This option allows users to change addresses of the sensors connected to the node. More than one sensor can be connected at a time. </w:t>
+      </w:r>
+    </w:p>
+    <w:p>
+      <w:pPr>
+        <w:pStyle w:val="Heading4"/>
+      </w:pPr>
+      <w:r>
+        <w:t>t – Test sensors</w:t>
+      </w:r>
+    </w:p>
+    <w:p>
+      <w:r>
+        <w:t>This option will read the sensors and compile and print data strings three times.</w:t>
+      </w:r>
+    </w:p>
+    <w:p>
+      <w:pPr>
+        <w:pStyle w:val="Heading4"/>
+      </w:pPr>
+      <w:r>
+        <w:t>p – Print data to screen</w:t>
+      </w:r>
+    </w:p>
+    <w:p>
+      <w:r>
+        <w:t>After the user selects this option, the node will ask if the user wants to print all the data or just the newest data to the screen. The newest data are those collected after the last time data were printed with this option. Printing all the data can take a few minutes depending on how much data are stored in the memory.</w:t>
+      </w:r>
+    </w:p>
+    <w:p>
+      <w:pPr>
+        <w:pStyle w:val="Heading4"/>
+      </w:pPr>
+      <w:r>
+        <w:t>e – Erase all data</w:t>
+      </w:r>
+    </w:p>
+    <w:p>
+      <w:r>
+        <w:t>This option will erase everything in the data memory space.</w:t>
+      </w:r>
+    </w:p>
+    <w:p>
+      <w:pPr>
+        <w:pStyle w:val="Heading4"/>
+      </w:pPr>
+      <w:r>
+        <w:lastRenderedPageBreak/>
+        <w:t>o</w:t>
+      </w:r>
+      <w:r>
+        <w:t xml:space="preserve"> – Turn debug statements on/off</w:t>
+      </w:r>
+    </w:p>
+    <w:p>
+      <w:r>
+        <w:t>This option allows the user to choose whether they want the gateway to print debug statements to the terminal windows as it runs. It is advisable to turn off the debug statements if the gateway is to run while not connected to a serial connection (in the field).</w:t>
+      </w:r>
+    </w:p>
     <w:p/>
     <w:p>
-      <w:proofErr w:type="spellStart"/>
-      <w:r>
-        <w:t>i</w:t>
-      </w:r>
-      <w:proofErr w:type="spellEnd"/>
-      <w:r>
-        <w:t xml:space="preserve"> – Enter project </w:t>
-      </w:r>
-      <w:proofErr w:type="spellStart"/>
-      <w:r>
-        <w:t>iD</w:t>
-      </w:r>
-      <w:proofErr w:type="spellEnd"/>
-    </w:p>
-    <w:p/>
-    <w:p>
-      <w:r>
-        <w:t>l - Enter or erase Lat/Long values</w:t>
-      </w:r>
-    </w:p>
-    <w:p/>
-    <w:p>
-      <w:r>
-        <w:t>g – Enter Gateway radio ID</w:t>
-      </w:r>
-    </w:p>
-    <w:p/>
-    <w:p>
-      <w:r>
-        <w:t>r – Change Node radio ID</w:t>
-      </w:r>
-    </w:p>
-    <w:p/>
-    <w:p>
-      <w:r>
-        <w:t>m – Set measurement interval</w:t>
-      </w:r>
-    </w:p>
-    <w:p/>
-    <w:p>
-      <w:r>
-        <w:t>n – Scan for devices on SDI-12 bus</w:t>
-      </w:r>
-    </w:p>
-    <w:p/>
-    <w:p>
-      <w:r>
-        <w:t>a – Change SDI-12 sensor addresses</w:t>
-      </w:r>
-    </w:p>
-    <w:p/>
-    <w:p>
-      <w:r>
-        <w:t>t – Test sensors</w:t>
-      </w:r>
-    </w:p>
-    <w:p/>
-    <w:p>
-      <w:r>
-        <w:t>p – Print data to screen</w:t>
-      </w:r>
-    </w:p>
-    <w:p/>
-    <w:p>
-      <w:r>
-        <w:t>e – Erase all data</w:t>
-      </w:r>
-    </w:p>
-    <w:p/>
-    <w:p>
-      <w:r>
-        <w:t>b – Turn debug statements on/off</w:t>
-      </w:r>
-    </w:p>
-    <w:p/>
-    <w:p/>
-    <w:p/>
-    <w:p/>
-    <w:p>
-      <w:pPr>
-        <w:rPr>
-          <w:noProof/>
-        </w:rPr>
-      </w:pPr>
-    </w:p>
-    <w:p/>
-    <w:p>
       <w:pPr>
         <w:pStyle w:val="Heading1"/>
       </w:pPr>
       <w:r>
-        <w:lastRenderedPageBreak/>
         <w:t>Gateway Menu</w:t>
       </w:r>
     </w:p>
@@ -1648,6 +1688,7 @@
           </w:tcPr>
           <w:p>
             <w:r>
+              <w:lastRenderedPageBreak/>
               <w:t>915</w:t>
             </w:r>
           </w:p>
@@ -1750,7 +1791,6 @@
           </w:tcPr>
           <w:p>
             <w:r>
-              <w:lastRenderedPageBreak/>
               <w:t>40</w:t>
             </w:r>
           </w:p>
@@ -1802,17 +1842,12 @@
           </w:tcPr>
           <w:p>
             <w:proofErr w:type="spellStart"/>
-            <w:proofErr w:type="gramStart"/>
             <w:r>
               <w:t>ik</w:t>
             </w:r>
             <w:proofErr w:type="spellEnd"/>
             <w:r>
-              <w:t>(</w:t>
-            </w:r>
-            <w:proofErr w:type="gramEnd"/>
-            <w:r>
-              <w:t>#jq1 (true value grayed out in figure)</w:t>
+              <w:t>(#jq1 (true value grayed out in figure)</w:t>
             </w:r>
           </w:p>
         </w:tc>
@@ -2107,15 +2142,7 @@
               <w:t>Y</w:t>
             </w:r>
             <w:r>
-              <w:t xml:space="preserve"> HH:</w:t>
-            </w:r>
-            <w:proofErr w:type="gramStart"/>
-            <w:r>
-              <w:t>MM:SS</w:t>
-            </w:r>
-            <w:proofErr w:type="gramEnd"/>
-            <w:r>
-              <w:t xml:space="preserve"> UTC format. </w:t>
+              <w:t xml:space="preserve"> HH:MM:SS UTC format. </w:t>
             </w:r>
             <w:r>
               <w:t>Time Zone cannot be changed.</w:t>
@@ -2230,6 +2257,7 @@
         <w:rPr>
           <w:noProof/>
         </w:rPr>
+        <w:lastRenderedPageBreak/>
         <w:t>User Options</w:t>
       </w:r>
     </w:p>
@@ -2252,7 +2280,6 @@
         <w:rPr>
           <w:noProof/>
         </w:rPr>
-        <w:lastRenderedPageBreak/>
         <w:drawing>
           <wp:inline distT="0" distB="0" distL="0" distR="0" wp14:anchorId="51DC43A5" wp14:editId="4E087D79">
             <wp:extent cx="3657600" cy="1331899"/>
@@ -2558,15 +2585,13 @@
     </w:p>
     <w:p>
       <w:r>
-        <w:t xml:space="preserve">This option allows the user to </w:t>
-      </w:r>
-      <w:proofErr w:type="spellStart"/>
-      <w:r>
-        <w:t>chose</w:t>
-      </w:r>
-      <w:proofErr w:type="spellEnd"/>
-      <w:r>
-        <w:t xml:space="preserve"> whether they want the gateway to print debug statements to the terminal windows as it runs. It is advisable to turn off the debug statements if the gateway is to run while not connected to a serial connection (in the field).</w:t>
+        <w:t>This option allows the user to cho</w:t>
+      </w:r>
+      <w:r>
+        <w:t>o</w:t>
+      </w:r>
+      <w:r>
+        <w:t>se whether they want the gateway to print debug statements to the terminal windows as it runs. It is advisable to turn off the debug statements if the gateway is to run while not connected to a serial connection (in the field).</w:t>
       </w:r>
     </w:p>
     <w:p>
@@ -2716,18 +2741,10 @@
         <w:t>FARM1</w:t>
       </w:r>
       <w:r>
-        <w:t>,</w:t>
-      </w:r>
-      <w:proofErr w:type="gramStart"/>
-      <w:r>
-        <w:t>21000140,</w:t>
-      </w:r>
-      <w:r>
-        <w:t>ik</w:t>
-      </w:r>
-      <w:proofErr w:type="gramEnd"/>
-      <w:r>
-        <w:t>(#jq1&gt;</w:t>
+        <w:t>,21000140,</w:t>
+      </w:r>
+      <w:r>
+        <w:t>ik(#jq1&gt;</w:t>
       </w:r>
       <w:r>
         <w:t>,40,4,84,93,89,20,10,1,32.187060,</w:t>
@@ -2990,10 +3007,12 @@
       </w:r>
     </w:p>
     <w:p>
+      <w:bookmarkStart w:id="1" w:name="_Hlk82701011"/>
       <w:r>
         <w:t xml:space="preserve">This option allows the user to input a project or site identifier that will be included in the data string. The project ID is limited to a maximum length of five characters. </w:t>
       </w:r>
     </w:p>
+    <w:bookmarkEnd w:id="1"/>
     <w:p>
       <w:pPr>
         <w:pStyle w:val="Heading4"/>
@@ -3465,15 +3484,7 @@
     </w:p>
     <w:p>
       <w:r>
-        <w:t>V2021.08.31~test~-</w:t>
-      </w:r>
-      <w:proofErr w:type="gramStart"/>
-      <w:r>
-        <w:t>9999999999,-</w:t>
-      </w:r>
-      <w:proofErr w:type="gramEnd"/>
-      <w:r>
-        <w:t>9999999999~18000120~3.99~24.00~2520~2.52~2021-9-15_18:30:00_UTC~s14Acclima TR310H2.214006302~-10~0.0~22.8~1.2~0~735~t14Acclima TR310H2.214006275~-100~0.0~22.8~1.2~0~720~-67</w:t>
+        <w:t>V2021.08.31~test~-9999999999,-9999999999~18000120~3.99~24.00~2520~2.52~2021-9-15_18:30:00_UTC~s14Acclima TR310H2.214006302~-10~0.0~22.8~1.2~0~735~t14Acclima TR310H2.214006275~-100~0.0~22.8~1.2~0~720~-67</w:t>
       </w:r>
       <w:r>
         <w:cr/>
@@ -3584,15 +3595,7 @@
           </w:tcPr>
           <w:p>
             <w:r>
-              <w:t>-</w:t>
-            </w:r>
-            <w:proofErr w:type="gramStart"/>
-            <w:r>
-              <w:t>9999999999,-</w:t>
-            </w:r>
-            <w:proofErr w:type="gramEnd"/>
-            <w:r>
-              <w:t>9999999999</w:t>
+              <w:t>-9999999999,-9999999999</w:t>
             </w:r>
           </w:p>
         </w:tc>
@@ -3799,15 +3802,7 @@
           </w:tcPr>
           <w:p>
             <w:r>
-              <w:t>Sensor depth (“</w:t>
-            </w:r>
-            <w:proofErr w:type="gramStart"/>
-            <w:r>
-              <w:t>-“ indicates</w:t>
-            </w:r>
-            <w:proofErr w:type="gramEnd"/>
-            <w:r>
-              <w:t xml:space="preserve"> below ground)</w:t>
+              <w:t>Sensor depth (“-“ indicates below ground)</w:t>
             </w:r>
           </w:p>
         </w:tc>
@@ -3837,15 +3832,7 @@
             </w:r>
             <w:proofErr w:type="spellEnd"/>
             <w:r>
-              <w:t xml:space="preserve"> TDR310H sensor (VWC, T, K, EC, </w:t>
-            </w:r>
-            <w:proofErr w:type="gramStart"/>
-            <w:r>
-              <w:t>Tt)*</w:t>
-            </w:r>
-            <w:proofErr w:type="gramEnd"/>
-            <w:r>
-              <w:t xml:space="preserve"> </w:t>
+              <w:t xml:space="preserve"> TDR310H sensor (VWC, T, K, EC, Tt)* </w:t>
             </w:r>
           </w:p>
         </w:tc>
@@ -5019,14 +5006,14 @@
           <w:noProof/>
         </w:rPr>
       </w:pPr>
-      <w:bookmarkStart w:id="1" w:name="_Ref82522396"/>
+      <w:bookmarkStart w:id="2" w:name="_Ref82522396"/>
       <w:r>
         <w:rPr>
           <w:noProof/>
         </w:rPr>
         <w:t>Manual Data Collection</w:t>
       </w:r>
-      <w:bookmarkEnd w:id="1"/>
+      <w:bookmarkEnd w:id="2"/>
     </w:p>
     <w:p>
       <w:r>
@@ -5070,7 +5057,19 @@
         </w:rPr>
       </w:pPr>
       <w:r>
-        <w:t xml:space="preserve">Each node also saves its own data to an onboard Flash chip. Users can print the data to a serial terminal window using the node’s menu and can then copy and paste the data into a file. The node will erase the oldest data to make room for new data if the memory chip is full. Users should make sure to print the data regularly if this is the primary method of data retrieval. </w:t>
+        <w:t xml:space="preserve">Each node also saves its own data to an onboard Flash chip. Users can print the data to a serial terminal window using the node’s menu and can then copy and paste the data into a file. </w:t>
+      </w:r>
+      <w:r>
+        <w:t>The</w:t>
+      </w:r>
+      <w:r>
+        <w:t xml:space="preserve"> node will erase the oldest data to make room for new data if the memory chip is full </w:t>
+      </w:r>
+      <w:r>
+        <w:t>therefore u</w:t>
+      </w:r>
+      <w:r>
+        <w:t xml:space="preserve">sers should make sure to print the data regularly if this is the primary method of data retrieval. </w:t>
       </w:r>
       <w:r>
         <w:rPr>

</xml_diff>

<commit_message>
Add hex files to Update App folder. Update Users Guide.
</commit_message>
<xml_diff>
--- a/Documentation/Users Guide.docx
+++ b/Documentation/Users Guide.docx
@@ -24,7 +24,10 @@
         <w:t xml:space="preserve">Last Updated: </w:t>
       </w:r>
       <w:r>
-        <w:t>October 5</w:t>
+        <w:t xml:space="preserve">October </w:t>
+      </w:r>
+      <w:r>
+        <w:t>6</w:t>
       </w:r>
       <w:r>
         <w:t>, 2021</w:t>
@@ -43,6 +46,691 @@
       <w:bookmarkStart w:id="0" w:name="_Ref82522480"/>
       <w:r>
         <w:lastRenderedPageBreak/>
+        <w:t xml:space="preserve">Uploading Firmware Using </w:t>
+      </w:r>
+      <w:proofErr w:type="spellStart"/>
+      <w:r>
+        <w:t>Acclima’s</w:t>
+      </w:r>
+      <w:proofErr w:type="spellEnd"/>
+      <w:r>
+        <w:t xml:space="preserve"> Firmware Update App</w:t>
+      </w:r>
+    </w:p>
+    <w:p>
+      <w:r>
+        <w:t>Using the Firmware Update App is the easiest and fastest way to load firmware onto the nodes and gateways. Follow the procedure below to upload firmware to a device.</w:t>
+      </w:r>
+    </w:p>
+    <w:p>
+      <w:pPr>
+        <w:pStyle w:val="ListParagraph"/>
+        <w:numPr>
+          <w:ilvl w:val="0"/>
+          <w:numId w:val="21"/>
+        </w:numPr>
+      </w:pPr>
+      <w:r>
+        <w:t>On a Windows PC, g</w:t>
+      </w:r>
+      <w:r>
+        <w:t xml:space="preserve">o to </w:t>
+      </w:r>
+      <w:hyperlink r:id="rId8" w:history="1">
+        <w:r>
+          <w:rPr>
+            <w:rStyle w:val="Hyperlink"/>
+          </w:rPr>
+          <w:t>https://github.com/ArduinoSoilH2O/GN-USDAARS-Acclima-Hardware</w:t>
+        </w:r>
+      </w:hyperlink>
+      <w:r>
+        <w:t xml:space="preserve">. </w:t>
+      </w:r>
+    </w:p>
+    <w:p>
+      <w:pPr>
+        <w:pStyle w:val="ListParagraph"/>
+        <w:numPr>
+          <w:ilvl w:val="0"/>
+          <w:numId w:val="21"/>
+        </w:numPr>
+      </w:pPr>
+      <w:r>
+        <w:t xml:space="preserve">Click on the green “Code” button and select “Download ZIP”. </w:t>
+      </w:r>
+    </w:p>
+    <w:p>
+      <w:pPr>
+        <w:jc w:val="center"/>
+      </w:pPr>
+      <w:r>
+        <w:rPr>
+          <w:noProof/>
+        </w:rPr>
+        <mc:AlternateContent>
+          <mc:Choice Requires="wps">
+            <w:drawing>
+              <wp:anchor distT="0" distB="0" distL="114300" distR="114300" simplePos="0" relativeHeight="251659264" behindDoc="0" locked="0" layoutInCell="1" allowOverlap="1" wp14:anchorId="3660E857" wp14:editId="1C66052C">
+                <wp:simplePos x="0" y="0"/>
+                <wp:positionH relativeFrom="column">
+                  <wp:posOffset>2075290</wp:posOffset>
+                </wp:positionH>
+                <wp:positionV relativeFrom="paragraph">
+                  <wp:posOffset>2681053</wp:posOffset>
+                </wp:positionV>
+                <wp:extent cx="914400" cy="278295"/>
+                <wp:effectExtent l="19050" t="19050" r="19050" b="26670"/>
+                <wp:wrapNone/>
+                <wp:docPr id="12" name="Oval 12"/>
+                <wp:cNvGraphicFramePr/>
+                <a:graphic xmlns:a="http://schemas.openxmlformats.org/drawingml/2006/main">
+                  <a:graphicData uri="http://schemas.microsoft.com/office/word/2010/wordprocessingShape">
+                    <wps:wsp>
+                      <wps:cNvSpPr/>
+                      <wps:spPr>
+                        <a:xfrm>
+                          <a:off x="0" y="0"/>
+                          <a:ext cx="914400" cy="278295"/>
+                        </a:xfrm>
+                        <a:prstGeom prst="ellipse">
+                          <a:avLst/>
+                        </a:prstGeom>
+                        <a:noFill/>
+                        <a:ln w="28575">
+                          <a:solidFill>
+                            <a:srgbClr val="FFC000"/>
+                          </a:solidFill>
+                        </a:ln>
+                      </wps:spPr>
+                      <wps:style>
+                        <a:lnRef idx="2">
+                          <a:schemeClr val="accent1">
+                            <a:shade val="50000"/>
+                          </a:schemeClr>
+                        </a:lnRef>
+                        <a:fillRef idx="1">
+                          <a:schemeClr val="accent1"/>
+                        </a:fillRef>
+                        <a:effectRef idx="0">
+                          <a:schemeClr val="accent1"/>
+                        </a:effectRef>
+                        <a:fontRef idx="minor">
+                          <a:schemeClr val="lt1"/>
+                        </a:fontRef>
+                      </wps:style>
+                      <wps:bodyPr rot="0" spcFirstLastPara="0" vertOverflow="overflow" horzOverflow="overflow" vert="horz" wrap="square" lIns="91440" tIns="45720" rIns="91440" bIns="45720" numCol="1" spcCol="0" rtlCol="0" fromWordArt="0" anchor="ctr" anchorCtr="0" forceAA="0" compatLnSpc="1">
+                        <a:prstTxWarp prst="textNoShape">
+                          <a:avLst/>
+                        </a:prstTxWarp>
+                        <a:noAutofit/>
+                      </wps:bodyPr>
+                    </wps:wsp>
+                  </a:graphicData>
+                </a:graphic>
+              </wp:anchor>
+            </w:drawing>
+          </mc:Choice>
+          <mc:Fallback>
+            <w:pict>
+              <v:oval w14:anchorId="5CC194BA" id="Oval 12" o:spid="_x0000_s1026" style="position:absolute;margin-left:163.4pt;margin-top:211.1pt;width:1in;height:21.9pt;z-index:251659264;visibility:visible;mso-wrap-style:square;mso-wrap-distance-left:9pt;mso-wrap-distance-top:0;mso-wrap-distance-right:9pt;mso-wrap-distance-bottom:0;mso-position-horizontal:absolute;mso-position-horizontal-relative:text;mso-position-vertical:absolute;mso-position-vertical-relative:text;v-text-anchor:middle" o:gfxdata="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" filled="f" strokecolor="#ffc000" strokeweight="2.25pt">
+                <v:stroke joinstyle="miter"/>
+              </v:oval>
+            </w:pict>
+          </mc:Fallback>
+        </mc:AlternateContent>
+      </w:r>
+      <w:r>
+        <w:rPr>
+          <w:noProof/>
+        </w:rPr>
+        <w:drawing>
+          <wp:inline distT="0" distB="0" distL="0" distR="0" wp14:anchorId="0AF3AE89" wp14:editId="4B9C2B84">
+            <wp:extent cx="4707172" cy="4248525"/>
+            <wp:effectExtent l="0" t="0" r="0" b="0"/>
+            <wp:docPr id="7" name="Picture 7"/>
+            <wp:cNvGraphicFramePr>
+              <a:graphicFrameLocks xmlns:a="http://schemas.openxmlformats.org/drawingml/2006/main" noChangeAspect="1"/>
+            </wp:cNvGraphicFramePr>
+            <a:graphic xmlns:a="http://schemas.openxmlformats.org/drawingml/2006/main">
+              <a:graphicData uri="http://schemas.openxmlformats.org/drawingml/2006/picture">
+                <pic:pic xmlns:pic="http://schemas.openxmlformats.org/drawingml/2006/picture">
+                  <pic:nvPicPr>
+                    <pic:cNvPr id="1" name=""/>
+                    <pic:cNvPicPr/>
+                  </pic:nvPicPr>
+                  <pic:blipFill>
+                    <a:blip r:embed="rId9"/>
+                    <a:stretch>
+                      <a:fillRect/>
+                    </a:stretch>
+                  </pic:blipFill>
+                  <pic:spPr>
+                    <a:xfrm>
+                      <a:off x="0" y="0"/>
+                      <a:ext cx="4712114" cy="4252985"/>
+                    </a:xfrm>
+                    <a:prstGeom prst="rect">
+                      <a:avLst/>
+                    </a:prstGeom>
+                  </pic:spPr>
+                </pic:pic>
+              </a:graphicData>
+            </a:graphic>
+          </wp:inline>
+        </w:drawing>
+      </w:r>
+    </w:p>
+    <w:p>
+      <w:pPr>
+        <w:pStyle w:val="ListParagraph"/>
+        <w:numPr>
+          <w:ilvl w:val="0"/>
+          <w:numId w:val="21"/>
+        </w:numPr>
+      </w:pPr>
+      <w:r>
+        <w:t>Extract the contents of the zipped folder and open the folder.</w:t>
+      </w:r>
+    </w:p>
+    <w:p>
+      <w:pPr>
+        <w:jc w:val="center"/>
+      </w:pPr>
+      <w:r>
+        <w:rPr>
+          <w:noProof/>
+        </w:rPr>
+        <w:drawing>
+          <wp:inline distT="0" distB="0" distL="0" distR="0" wp14:anchorId="6669D323" wp14:editId="1EE18647">
+            <wp:extent cx="3411110" cy="2189160"/>
+            <wp:effectExtent l="0" t="0" r="0" b="1905"/>
+            <wp:docPr id="17" name="Picture 17" descr="Graphical user interface, application&#10;&#10;Description automatically generated"/>
+            <wp:cNvGraphicFramePr>
+              <a:graphicFrameLocks xmlns:a="http://schemas.openxmlformats.org/drawingml/2006/main" noChangeAspect="1"/>
+            </wp:cNvGraphicFramePr>
+            <a:graphic xmlns:a="http://schemas.openxmlformats.org/drawingml/2006/main">
+              <a:graphicData uri="http://schemas.openxmlformats.org/drawingml/2006/picture">
+                <pic:pic xmlns:pic="http://schemas.openxmlformats.org/drawingml/2006/picture">
+                  <pic:nvPicPr>
+                    <pic:cNvPr id="17" name="Picture 17" descr="Graphical user interface, application&#10;&#10;Description automatically generated"/>
+                    <pic:cNvPicPr/>
+                  </pic:nvPicPr>
+                  <pic:blipFill>
+                    <a:blip r:embed="rId10">
+                      <a:extLst>
+                        <a:ext uri="{28A0092B-C50C-407E-A947-70E740481C1C}">
+                          <a14:useLocalDpi xmlns:a14="http://schemas.microsoft.com/office/drawing/2010/main" val="0"/>
+                        </a:ext>
+                      </a:extLst>
+                    </a:blip>
+                    <a:stretch>
+                      <a:fillRect/>
+                    </a:stretch>
+                  </pic:blipFill>
+                  <pic:spPr>
+                    <a:xfrm>
+                      <a:off x="0" y="0"/>
+                      <a:ext cx="3413225" cy="2190518"/>
+                    </a:xfrm>
+                    <a:prstGeom prst="rect">
+                      <a:avLst/>
+                    </a:prstGeom>
+                  </pic:spPr>
+                </pic:pic>
+              </a:graphicData>
+            </a:graphic>
+          </wp:inline>
+        </w:drawing>
+      </w:r>
+    </w:p>
+    <w:p>
+      <w:pPr>
+        <w:pStyle w:val="ListParagraph"/>
+        <w:numPr>
+          <w:ilvl w:val="0"/>
+          <w:numId w:val="21"/>
+        </w:numPr>
+      </w:pPr>
+      <w:r>
+        <w:lastRenderedPageBreak/>
+        <w:t xml:space="preserve">Open the </w:t>
+      </w:r>
+      <w:proofErr w:type="spellStart"/>
+      <w:r>
+        <w:t>Acclima</w:t>
+      </w:r>
+      <w:proofErr w:type="spellEnd"/>
+      <w:r>
+        <w:t xml:space="preserve"> Firmware Update App folder. </w:t>
+      </w:r>
+      <w:r>
+        <w:t xml:space="preserve">Ensure there are files named: </w:t>
+      </w:r>
+      <w:proofErr w:type="spellStart"/>
+      <w:r>
+        <w:t>Gateway_USDAARS_Acclima_Vxxxx.xx.xx.ino.hex</w:t>
+      </w:r>
+      <w:proofErr w:type="spellEnd"/>
+      <w:r>
+        <w:t xml:space="preserve"> and </w:t>
+      </w:r>
+      <w:proofErr w:type="spellStart"/>
+      <w:r>
+        <w:t>Node_USDAARS_Acclima_Vxxxx.xx.xx.ino.hex</w:t>
+      </w:r>
+      <w:proofErr w:type="spellEnd"/>
+      <w:r>
+        <w:t>.</w:t>
+      </w:r>
+    </w:p>
+    <w:p>
+      <w:pPr>
+        <w:jc w:val="center"/>
+      </w:pPr>
+      <w:r>
+        <w:rPr>
+          <w:noProof/>
+        </w:rPr>
+        <w:drawing>
+          <wp:inline distT="0" distB="0" distL="0" distR="0" wp14:anchorId="50D40DEC" wp14:editId="5C127EF6">
+            <wp:extent cx="4131531" cy="1927165"/>
+            <wp:effectExtent l="19050" t="19050" r="21590" b="16510"/>
+            <wp:docPr id="18" name="Picture 18"/>
+            <wp:cNvGraphicFramePr>
+              <a:graphicFrameLocks xmlns:a="http://schemas.openxmlformats.org/drawingml/2006/main" noChangeAspect="1"/>
+            </wp:cNvGraphicFramePr>
+            <a:graphic xmlns:a="http://schemas.openxmlformats.org/drawingml/2006/main">
+              <a:graphicData uri="http://schemas.openxmlformats.org/drawingml/2006/picture">
+                <pic:pic xmlns:pic="http://schemas.openxmlformats.org/drawingml/2006/picture">
+                  <pic:nvPicPr>
+                    <pic:cNvPr id="1" name=""/>
+                    <pic:cNvPicPr/>
+                  </pic:nvPicPr>
+                  <pic:blipFill>
+                    <a:blip r:embed="rId11"/>
+                    <a:stretch>
+                      <a:fillRect/>
+                    </a:stretch>
+                  </pic:blipFill>
+                  <pic:spPr>
+                    <a:xfrm>
+                      <a:off x="0" y="0"/>
+                      <a:ext cx="4136817" cy="1929631"/>
+                    </a:xfrm>
+                    <a:prstGeom prst="rect">
+                      <a:avLst/>
+                    </a:prstGeom>
+                    <a:ln>
+                      <a:solidFill>
+                        <a:schemeClr val="bg2">
+                          <a:lumMod val="50000"/>
+                        </a:schemeClr>
+                      </a:solidFill>
+                    </a:ln>
+                  </pic:spPr>
+                </pic:pic>
+              </a:graphicData>
+            </a:graphic>
+          </wp:inline>
+        </w:drawing>
+      </w:r>
+    </w:p>
+    <w:p>
+      <w:pPr>
+        <w:pStyle w:val="ListParagraph"/>
+        <w:numPr>
+          <w:ilvl w:val="0"/>
+          <w:numId w:val="21"/>
+        </w:numPr>
+      </w:pPr>
+      <w:r>
+        <w:t xml:space="preserve">Double click on NodeLogRecovery.exe to open it. Connect the device and power on. </w:t>
+      </w:r>
+    </w:p>
+    <w:p>
+      <w:pPr>
+        <w:pStyle w:val="ListParagraph"/>
+        <w:numPr>
+          <w:ilvl w:val="0"/>
+          <w:numId w:val="21"/>
+        </w:numPr>
+      </w:pPr>
+      <w:r>
+        <w:t xml:space="preserve">Click Options in the top tool bar and select the appropriate COM port. </w:t>
+      </w:r>
+    </w:p>
+    <w:p>
+      <w:pPr>
+        <w:jc w:val="center"/>
+      </w:pPr>
+      <w:r>
+        <w:rPr>
+          <w:noProof/>
+        </w:rPr>
+        <w:drawing>
+          <wp:inline distT="0" distB="0" distL="0" distR="0" wp14:anchorId="32AF2676" wp14:editId="112EA759">
+            <wp:extent cx="4833446" cy="1197253"/>
+            <wp:effectExtent l="0" t="0" r="5715" b="3175"/>
+            <wp:docPr id="20" name="Picture 20"/>
+            <wp:cNvGraphicFramePr>
+              <a:graphicFrameLocks xmlns:a="http://schemas.openxmlformats.org/drawingml/2006/main" noChangeAspect="1"/>
+            </wp:cNvGraphicFramePr>
+            <a:graphic xmlns:a="http://schemas.openxmlformats.org/drawingml/2006/main">
+              <a:graphicData uri="http://schemas.openxmlformats.org/drawingml/2006/picture">
+                <pic:pic xmlns:pic="http://schemas.openxmlformats.org/drawingml/2006/picture">
+                  <pic:nvPicPr>
+                    <pic:cNvPr id="0" name="Picture 3"/>
+                    <pic:cNvPicPr>
+                      <a:picLocks noChangeAspect="1" noChangeArrowheads="1"/>
+                    </pic:cNvPicPr>
+                  </pic:nvPicPr>
+                  <pic:blipFill rotWithShape="1">
+                    <a:blip r:embed="rId12">
+                      <a:extLst>
+                        <a:ext uri="{28A0092B-C50C-407E-A947-70E740481C1C}">
+                          <a14:useLocalDpi xmlns:a14="http://schemas.microsoft.com/office/drawing/2010/main" val="0"/>
+                        </a:ext>
+                      </a:extLst>
+                    </a:blip>
+                    <a:srcRect/>
+                    <a:stretch/>
+                  </pic:blipFill>
+                  <pic:spPr bwMode="auto">
+                    <a:xfrm>
+                      <a:off x="0" y="0"/>
+                      <a:ext cx="4857056" cy="1203101"/>
+                    </a:xfrm>
+                    <a:prstGeom prst="rect">
+                      <a:avLst/>
+                    </a:prstGeom>
+                    <a:noFill/>
+                    <a:ln>
+                      <a:noFill/>
+                    </a:ln>
+                    <a:extLst>
+                      <a:ext uri="{53640926-AAD7-44D8-BBD7-CCE9431645EC}">
+                        <a14:shadowObscured xmlns:a14="http://schemas.microsoft.com/office/drawing/2010/main"/>
+                      </a:ext>
+                    </a:extLst>
+                  </pic:spPr>
+                </pic:pic>
+              </a:graphicData>
+            </a:graphic>
+          </wp:inline>
+        </w:drawing>
+      </w:r>
+    </w:p>
+    <w:p>
+      <w:pPr>
+        <w:pStyle w:val="ListParagraph"/>
+        <w:numPr>
+          <w:ilvl w:val="0"/>
+          <w:numId w:val="21"/>
+        </w:numPr>
+      </w:pPr>
+      <w:r>
+        <w:t xml:space="preserve">Select </w:t>
+      </w:r>
+      <w:r>
+        <w:t xml:space="preserve">or navigate to </w:t>
+      </w:r>
+      <w:r>
+        <w:t xml:space="preserve">the firmware file </w:t>
+      </w:r>
+      <w:r>
+        <w:t xml:space="preserve">(ends </w:t>
+      </w:r>
+      <w:proofErr w:type="gramStart"/>
+      <w:r>
+        <w:t>in .</w:t>
+      </w:r>
+      <w:proofErr w:type="spellStart"/>
+      <w:proofErr w:type="gramEnd"/>
+      <w:r>
+        <w:t>ino.hex</w:t>
+      </w:r>
+      <w:proofErr w:type="spellEnd"/>
+      <w:r>
+        <w:t xml:space="preserve">) </w:t>
+      </w:r>
+      <w:r>
+        <w:t>you want to upload. Click Open.</w:t>
+      </w:r>
+    </w:p>
+    <w:p>
+      <w:pPr>
+        <w:jc w:val="center"/>
+      </w:pPr>
+      <w:r>
+        <w:rPr>
+          <w:noProof/>
+        </w:rPr>
+        <w:drawing>
+          <wp:inline distT="0" distB="0" distL="0" distR="0" wp14:anchorId="4C46F1F8" wp14:editId="2ACF5198">
+            <wp:extent cx="3778039" cy="2854518"/>
+            <wp:effectExtent l="0" t="0" r="0" b="3175"/>
+            <wp:docPr id="21" name="Picture 21"/>
+            <wp:cNvGraphicFramePr>
+              <a:graphicFrameLocks xmlns:a="http://schemas.openxmlformats.org/drawingml/2006/main" noChangeAspect="1"/>
+            </wp:cNvGraphicFramePr>
+            <a:graphic xmlns:a="http://schemas.openxmlformats.org/drawingml/2006/main">
+              <a:graphicData uri="http://schemas.openxmlformats.org/drawingml/2006/picture">
+                <pic:pic xmlns:pic="http://schemas.openxmlformats.org/drawingml/2006/picture">
+                  <pic:nvPicPr>
+                    <pic:cNvPr id="1" name=""/>
+                    <pic:cNvPicPr/>
+                  </pic:nvPicPr>
+                  <pic:blipFill>
+                    <a:blip r:embed="rId13"/>
+                    <a:stretch>
+                      <a:fillRect/>
+                    </a:stretch>
+                  </pic:blipFill>
+                  <pic:spPr>
+                    <a:xfrm>
+                      <a:off x="0" y="0"/>
+                      <a:ext cx="3780707" cy="2856534"/>
+                    </a:xfrm>
+                    <a:prstGeom prst="rect">
+                      <a:avLst/>
+                    </a:prstGeom>
+                  </pic:spPr>
+                </pic:pic>
+              </a:graphicData>
+            </a:graphic>
+          </wp:inline>
+        </w:drawing>
+      </w:r>
+    </w:p>
+    <w:p>
+      <w:pPr>
+        <w:pStyle w:val="ListParagraph"/>
+        <w:numPr>
+          <w:ilvl w:val="0"/>
+          <w:numId w:val="21"/>
+        </w:numPr>
+      </w:pPr>
+      <w:r>
+        <w:t>Wait for the firmware to upload.</w:t>
+      </w:r>
+    </w:p>
+    <w:p>
+      <w:pPr>
+        <w:jc w:val="center"/>
+      </w:pPr>
+      <w:r>
+        <w:rPr>
+          <w:noProof/>
+        </w:rPr>
+        <w:lastRenderedPageBreak/>
+        <w:drawing>
+          <wp:inline distT="0" distB="0" distL="0" distR="0" wp14:anchorId="55B5466E" wp14:editId="11B5E17B">
+            <wp:extent cx="4369242" cy="1072705"/>
+            <wp:effectExtent l="0" t="0" r="0" b="0"/>
+            <wp:docPr id="22" name="Picture 22"/>
+            <wp:cNvGraphicFramePr>
+              <a:graphicFrameLocks xmlns:a="http://schemas.openxmlformats.org/drawingml/2006/main" noChangeAspect="1"/>
+            </wp:cNvGraphicFramePr>
+            <a:graphic xmlns:a="http://schemas.openxmlformats.org/drawingml/2006/main">
+              <a:graphicData uri="http://schemas.openxmlformats.org/drawingml/2006/picture">
+                <pic:pic xmlns:pic="http://schemas.openxmlformats.org/drawingml/2006/picture">
+                  <pic:nvPicPr>
+                    <pic:cNvPr id="1" name=""/>
+                    <pic:cNvPicPr/>
+                  </pic:nvPicPr>
+                  <pic:blipFill>
+                    <a:blip r:embed="rId14"/>
+                    <a:stretch>
+                      <a:fillRect/>
+                    </a:stretch>
+                  </pic:blipFill>
+                  <pic:spPr>
+                    <a:xfrm>
+                      <a:off x="0" y="0"/>
+                      <a:ext cx="4373674" cy="1073793"/>
+                    </a:xfrm>
+                    <a:prstGeom prst="rect">
+                      <a:avLst/>
+                    </a:prstGeom>
+                  </pic:spPr>
+                </pic:pic>
+              </a:graphicData>
+            </a:graphic>
+          </wp:inline>
+        </w:drawing>
+      </w:r>
+    </w:p>
+    <w:p>
+      <w:pPr>
+        <w:jc w:val="center"/>
+      </w:pPr>
+      <w:r>
+        <w:rPr>
+          <w:noProof/>
+        </w:rPr>
+        <w:drawing>
+          <wp:inline distT="0" distB="0" distL="0" distR="0" wp14:anchorId="332AE08E" wp14:editId="7D67282D">
+            <wp:extent cx="1442499" cy="1042676"/>
+            <wp:effectExtent l="0" t="0" r="5715" b="5080"/>
+            <wp:docPr id="23" name="Picture 23"/>
+            <wp:cNvGraphicFramePr>
+              <a:graphicFrameLocks xmlns:a="http://schemas.openxmlformats.org/drawingml/2006/main" noChangeAspect="1"/>
+            </wp:cNvGraphicFramePr>
+            <a:graphic xmlns:a="http://schemas.openxmlformats.org/drawingml/2006/main">
+              <a:graphicData uri="http://schemas.openxmlformats.org/drawingml/2006/picture">
+                <pic:pic xmlns:pic="http://schemas.openxmlformats.org/drawingml/2006/picture">
+                  <pic:nvPicPr>
+                    <pic:cNvPr id="1" name=""/>
+                    <pic:cNvPicPr/>
+                  </pic:nvPicPr>
+                  <pic:blipFill>
+                    <a:blip r:embed="rId15"/>
+                    <a:stretch>
+                      <a:fillRect/>
+                    </a:stretch>
+                  </pic:blipFill>
+                  <pic:spPr>
+                    <a:xfrm>
+                      <a:off x="0" y="0"/>
+                      <a:ext cx="1444535" cy="1044147"/>
+                    </a:xfrm>
+                    <a:prstGeom prst="rect">
+                      <a:avLst/>
+                    </a:prstGeom>
+                  </pic:spPr>
+                </pic:pic>
+              </a:graphicData>
+            </a:graphic>
+          </wp:inline>
+        </w:drawing>
+      </w:r>
+    </w:p>
+    <w:p>
+      <w:pPr>
+        <w:pStyle w:val="ListParagraph"/>
+        <w:numPr>
+          <w:ilvl w:val="0"/>
+          <w:numId w:val="21"/>
+        </w:numPr>
+      </w:pPr>
+      <w:r>
+        <w:t xml:space="preserve">To select a different firmware file, click on the More button. Click the firmware </w:t>
+      </w:r>
+      <w:proofErr w:type="spellStart"/>
+      <w:r>
+        <w:t>filepath</w:t>
+      </w:r>
+      <w:proofErr w:type="spellEnd"/>
+      <w:r>
+        <w:t xml:space="preserve"> and select another firmware file</w:t>
+      </w:r>
+      <w:r>
+        <w:t>.</w:t>
+      </w:r>
+    </w:p>
+    <w:p>
+      <w:pPr>
+        <w:jc w:val="center"/>
+      </w:pPr>
+      <w:r>
+        <w:rPr>
+          <w:noProof/>
+        </w:rPr>
+        <w:drawing>
+          <wp:inline distT="0" distB="0" distL="0" distR="0" wp14:anchorId="38B632A8" wp14:editId="1520D1E9">
+            <wp:extent cx="5037494" cy="3800724"/>
+            <wp:effectExtent l="0" t="0" r="0" b="9525"/>
+            <wp:docPr id="25" name="Picture 25"/>
+            <wp:cNvGraphicFramePr>
+              <a:graphicFrameLocks xmlns:a="http://schemas.openxmlformats.org/drawingml/2006/main" noChangeAspect="1"/>
+            </wp:cNvGraphicFramePr>
+            <a:graphic xmlns:a="http://schemas.openxmlformats.org/drawingml/2006/main">
+              <a:graphicData uri="http://schemas.openxmlformats.org/drawingml/2006/picture">
+                <pic:pic xmlns:pic="http://schemas.openxmlformats.org/drawingml/2006/picture">
+                  <pic:nvPicPr>
+                    <pic:cNvPr id="1" name=""/>
+                    <pic:cNvPicPr/>
+                  </pic:nvPicPr>
+                  <pic:blipFill>
+                    <a:blip r:embed="rId16"/>
+                    <a:stretch>
+                      <a:fillRect/>
+                    </a:stretch>
+                  </pic:blipFill>
+                  <pic:spPr>
+                    <a:xfrm>
+                      <a:off x="0" y="0"/>
+                      <a:ext cx="5041806" cy="3803977"/>
+                    </a:xfrm>
+                    <a:prstGeom prst="rect">
+                      <a:avLst/>
+                    </a:prstGeom>
+                  </pic:spPr>
+                </pic:pic>
+              </a:graphicData>
+            </a:graphic>
+          </wp:inline>
+        </w:drawing>
+      </w:r>
+    </w:p>
+    <w:p>
+      <w:r>
+        <w:rPr>
+          <w:b/>
+          <w:bCs/>
+        </w:rPr>
+        <w:t>Note</w:t>
+      </w:r>
+      <w:r>
+        <w:t xml:space="preserve">: The Extract Logs button does not work. This app only works to upload firmware, not extract data. </w:t>
+      </w:r>
+    </w:p>
+    <w:p>
+      <w:pPr>
+        <w:pStyle w:val="Heading1"/>
+      </w:pPr>
+      <w:r>
         <w:t>Serial Terminal Communication</w:t>
       </w:r>
       <w:bookmarkEnd w:id="0"/>
@@ -51,7 +739,7 @@
       <w:r>
         <w:t xml:space="preserve">A serial application is required to enable communication between a PC, laptop, or tablet and the gateway/node hardware via a USB cable. Free applications available for download include the </w:t>
       </w:r>
-      <w:hyperlink r:id="rId8" w:history="1">
+      <w:hyperlink r:id="rId17" w:history="1">
         <w:r>
           <w:rPr>
             <w:rStyle w:val="Hyperlink"/>
@@ -62,7 +750,7 @@
       <w:r>
         <w:t xml:space="preserve"> and </w:t>
       </w:r>
-      <w:hyperlink r:id="rId9" w:history="1">
+      <w:hyperlink r:id="rId18" w:history="1">
         <w:r>
           <w:rPr>
             <w:rStyle w:val="Hyperlink"/>
@@ -85,6 +773,7 @@
         <w:pStyle w:val="Heading2"/>
       </w:pPr>
       <w:r>
+        <w:lastRenderedPageBreak/>
         <w:t>Settings</w:t>
       </w:r>
     </w:p>
@@ -141,7 +830,7 @@
                     <pic:cNvPicPr/>
                   </pic:nvPicPr>
                   <pic:blipFill rotWithShape="1">
-                    <a:blip r:embed="rId10">
+                    <a:blip r:embed="rId19">
                       <a:extLst>
                         <a:ext uri="{28A0092B-C50C-407E-A947-70E740481C1C}">
                           <a14:useLocalDpi xmlns:a14="http://schemas.microsoft.com/office/drawing/2010/main" val="0"/>
@@ -196,7 +885,7 @@
                     <pic:cNvPicPr/>
                   </pic:nvPicPr>
                   <pic:blipFill rotWithShape="1">
-                    <a:blip r:embed="rId11">
+                    <a:blip r:embed="rId20">
                       <a:extLst>
                         <a:ext uri="{28A0092B-C50C-407E-A947-70E740481C1C}">
                           <a14:useLocalDpi xmlns:a14="http://schemas.microsoft.com/office/drawing/2010/main" val="0"/>
@@ -236,28 +925,28 @@
         <w:pStyle w:val="Heading1"/>
       </w:pPr>
       <w:r>
+        <w:t>Node Menu</w:t>
+      </w:r>
+    </w:p>
+    <w:p>
+      <w:pPr>
+        <w:pStyle w:val="Heading2"/>
+      </w:pPr>
+      <w:r>
+        <w:t>Menu Sections</w:t>
+      </w:r>
+    </w:p>
+    <w:p>
+      <w:r>
+        <w:t>The node menu has to sections: metadata list, and user options.</w:t>
+      </w:r>
+    </w:p>
+    <w:p>
+      <w:pPr>
+        <w:pStyle w:val="Heading3"/>
+      </w:pPr>
+      <w:r>
         <w:lastRenderedPageBreak/>
-        <w:t>Node Menu</w:t>
-      </w:r>
-    </w:p>
-    <w:p>
-      <w:pPr>
-        <w:pStyle w:val="Heading2"/>
-      </w:pPr>
-      <w:r>
-        <w:t>Menu Sections</w:t>
-      </w:r>
-    </w:p>
-    <w:p>
-      <w:r>
-        <w:t>The node menu has to sections: metadata list, and user options.</w:t>
-      </w:r>
-    </w:p>
-    <w:p>
-      <w:pPr>
-        <w:pStyle w:val="Heading3"/>
-      </w:pPr>
-      <w:r>
         <w:t>Metadata List</w:t>
       </w:r>
     </w:p>
@@ -742,7 +1431,15 @@
           </w:tcPr>
           <w:p>
             <w:r>
-              <w:t>Date and time in MM-DD-YYYY HH:MM:SS UTC format. Time Zone cannot be changed.</w:t>
+              <w:t>Date and time in MM-DD-YYYY HH:</w:t>
+            </w:r>
+            <w:proofErr w:type="gramStart"/>
+            <w:r>
+              <w:t>MM:SS</w:t>
+            </w:r>
+            <w:proofErr w:type="gramEnd"/>
+            <w:r>
+              <w:t xml:space="preserve"> UTC format. Time Zone cannot be changed.</w:t>
             </w:r>
           </w:p>
         </w:tc>
@@ -824,25 +1521,33 @@
     </w:p>
     <w:p>
       <w:r>
+        <w:t>Project ID, serial number, node radio ID, gateway radio ID, measurement interval, number of sensors, sensor 1 SDI-12 address, sensor 1 depth, sensor 2 SDI-12 address, sensor 2 depth, …, sensor n SDI-12 address, sensor n depth, (latitude, longitude)</w:t>
+      </w:r>
+    </w:p>
+    <w:p>
+      <w:r>
+        <w:t>The string should not contain any spaces as in the following example:</w:t>
+      </w:r>
+    </w:p>
+    <w:p>
+      <w:pPr>
+        <w:jc w:val="center"/>
+      </w:pPr>
+      <w:r>
+        <w:t>FARM1,18000284,84,40,30,</w:t>
+      </w:r>
+      <w:proofErr w:type="gramStart"/>
+      <w:r>
+        <w:t>3,a</w:t>
+      </w:r>
+      <w:proofErr w:type="gramEnd"/>
+      <w:r>
+        <w:t>,-10,b,-200,c,-1000,12.345678,-87.654321</w:t>
+      </w:r>
+    </w:p>
+    <w:p>
+      <w:r>
         <w:lastRenderedPageBreak/>
-        <w:t>Project ID, serial number, node radio ID, gateway radio ID, measurement interval, number of sensors, sensor 1 SDI-12 address, sensor 1 depth, sensor 2 SDI-12 address, sensor 2 depth, …, sensor n SDI-12 address, sensor n depth, (latitude, longitude)</w:t>
-      </w:r>
-    </w:p>
-    <w:p>
-      <w:r>
-        <w:t>The string should not contain any spaces as in the following example:</w:t>
-      </w:r>
-    </w:p>
-    <w:p>
-      <w:pPr>
-        <w:jc w:val="center"/>
-      </w:pPr>
-      <w:r>
-        <w:t>FARM1,18000284,84,40,30,3,a,-10,b,-200,c,-1000,12.345678,-87.654321</w:t>
-      </w:r>
-    </w:p>
-    <w:p>
-      <w:r>
         <w:t>This string sets the values as follows:</w:t>
       </w:r>
     </w:p>
@@ -1025,7 +1730,15 @@
         <w:t>Entering “0” for the gateway radio ID will put the node in data logging only mode.</w:t>
       </w:r>
       <w:r>
-        <w:t xml:space="preserve"> Sensor depths must be preceded by a “+” or “-“ to indicative above or below surface and are limited to four characters after the sign (max +9999, min -9999)</w:t>
+        <w:t xml:space="preserve"> Sensor depths must be preceded by a “+” or “</w:t>
+      </w:r>
+      <w:proofErr w:type="gramStart"/>
+      <w:r>
+        <w:t>-“ to</w:t>
+      </w:r>
+      <w:proofErr w:type="gramEnd"/>
+      <w:r>
+        <w:t xml:space="preserve"> indicative above or below surface and are limited to four characters after the sign (max +9999, min -9999)</w:t>
       </w:r>
       <w:r>
         <w:t>.</w:t>
@@ -1057,7 +1770,15 @@
     </w:p>
     <w:p>
       <w:r>
-        <w:t>This option allows users to enter depths for each sensor found during the scan. Depths must be preceded by a “+” or “-“ and are limited to four character afterward (max +9999, min -9999). It is recommended that the depth should represent the midpoint of the sensed volume of the sensor as shown</w:t>
+        <w:t>This option allows users to enter depths for each sensor found during the scan. Depths must be preceded by a “+” or “</w:t>
+      </w:r>
+      <w:proofErr w:type="gramStart"/>
+      <w:r>
+        <w:t>-“ and</w:t>
+      </w:r>
+      <w:proofErr w:type="gramEnd"/>
+      <w:r>
+        <w:t xml:space="preserve"> are limited to four character afterward (max +9999, min -9999). It is recommended that the depth should represent the midpoint of the sensed volume of the sensor as shown</w:t>
       </w:r>
       <w:r>
         <w:t xml:space="preserve"> below</w:t>
@@ -1093,7 +1814,7 @@
                     <pic:cNvPicPr/>
                   </pic:nvPicPr>
                   <pic:blipFill>
-                    <a:blip r:embed="rId12" cstate="print">
+                    <a:blip r:embed="rId21" cstate="print">
                       <a:extLst>
                         <a:ext uri="{28A0092B-C50C-407E-A947-70E740481C1C}">
                           <a14:useLocalDpi xmlns:a14="http://schemas.microsoft.com/office/drawing/2010/main" val="0"/>
@@ -1125,36 +1846,57 @@
         <w:pStyle w:val="Heading4"/>
       </w:pPr>
       <w:r>
+        <w:t>c – Set clock</w:t>
+      </w:r>
+    </w:p>
+    <w:p>
+      <w:r>
+        <w:t xml:space="preserve">The node will receive the current time from the gateway during the initial synchronization. Use this option if using the node as a standalone datalogger. The node will prompt the user for date and time values in UTC. </w:t>
+      </w:r>
+    </w:p>
+    <w:p>
+      <w:pPr>
+        <w:pStyle w:val="Heading4"/>
+      </w:pPr>
+      <w:proofErr w:type="spellStart"/>
+      <w:r>
         <w:lastRenderedPageBreak/>
-        <w:t>c – Set clock</w:t>
-      </w:r>
-    </w:p>
-    <w:p>
-      <w:r>
-        <w:t xml:space="preserve">The node will receive the current time from the gateway during the initial synchronization. Use this option if using the node as a standalone datalogger. The node will prompt the user for date and time values in UTC. </w:t>
+        <w:t>i</w:t>
+      </w:r>
+      <w:proofErr w:type="spellEnd"/>
+      <w:r>
+        <w:t xml:space="preserve"> – Enter project </w:t>
+      </w:r>
+      <w:proofErr w:type="spellStart"/>
+      <w:r>
+        <w:t>iD</w:t>
+      </w:r>
+      <w:proofErr w:type="spellEnd"/>
+    </w:p>
+    <w:p>
+      <w:r>
+        <w:t>This option allows the user to input a project or site identifier that will be included in the data string. The project ID is limited to a maximum length of five characters.</w:t>
       </w:r>
     </w:p>
     <w:p>
       <w:pPr>
         <w:pStyle w:val="Heading4"/>
       </w:pPr>
+      <w:r>
+        <w:t>l - Enter or erase Lat/Long values</w:t>
+      </w:r>
+    </w:p>
+    <w:p>
+      <w:r>
+        <w:t xml:space="preserve">This menu option allows the user to enter latitude and longitude values (in decimal format). It is hidden when </w:t>
+      </w:r>
       <w:proofErr w:type="spellStart"/>
       <w:r>
-        <w:t>i</w:t>
+        <w:t>include_latlong</w:t>
       </w:r>
       <w:proofErr w:type="spellEnd"/>
       <w:r>
-        <w:t xml:space="preserve"> – Enter project </w:t>
-      </w:r>
-      <w:proofErr w:type="spellStart"/>
-      <w:r>
-        <w:t>iD</w:t>
-      </w:r>
-      <w:proofErr w:type="spellEnd"/>
-    </w:p>
-    <w:p>
-      <w:r>
-        <w:t>This option allows the user to input a project or site identifier that will be included in the data string. The project ID is limited to a maximum length of five characters.</w:t>
+        <w:t xml:space="preserve"> is not defined in the firmware code (line 114).</w:t>
       </w:r>
     </w:p>
     <w:p>
@@ -1162,20 +1904,12 @@
         <w:pStyle w:val="Heading4"/>
       </w:pPr>
       <w:r>
-        <w:t>l - Enter or erase Lat/Long values</w:t>
-      </w:r>
-    </w:p>
-    <w:p>
-      <w:r>
-        <w:t xml:space="preserve">This menu option allows the user to enter latitude and longitude values (in decimal format). It is hidden when </w:t>
-      </w:r>
-      <w:proofErr w:type="spellStart"/>
-      <w:r>
-        <w:t>include_latlong</w:t>
-      </w:r>
-      <w:proofErr w:type="spellEnd"/>
-      <w:r>
-        <w:t xml:space="preserve"> is not defined in the firmware code (line 114).</w:t>
+        <w:t>g – Enter Gateway radio ID</w:t>
+      </w:r>
+    </w:p>
+    <w:p>
+      <w:r>
+        <w:t xml:space="preserve">This option will first ask if the user intends to use a gateway with the node. If so, the user will then enter the gateway radio ID. The ID must match what is saved on the gateway. If not, the node will set to datalogging only mode and return to the main menu. </w:t>
       </w:r>
     </w:p>
     <w:p>
@@ -1183,12 +1917,12 @@
         <w:pStyle w:val="Heading4"/>
       </w:pPr>
       <w:r>
-        <w:t>g – Enter Gateway radio ID</w:t>
-      </w:r>
-    </w:p>
-    <w:p>
-      <w:r>
-        <w:t xml:space="preserve">This option will first ask if the user intends to use a gateway with the node. If so, the user will then enter the gateway radio ID. The ID must match what is saved on the gateway. If not, the node will set to datalogging only mode and return to the main menu. </w:t>
+        <w:t>r – Change Node radio ID</w:t>
+      </w:r>
+    </w:p>
+    <w:p>
+      <w:r>
+        <w:t>Users can choose to keep the default radio ID (the last two digits of the serial number) or enter a new one (values 0 through 99).</w:t>
       </w:r>
     </w:p>
     <w:p>
@@ -1196,12 +1930,12 @@
         <w:pStyle w:val="Heading4"/>
       </w:pPr>
       <w:r>
-        <w:t>r – Change Node radio ID</w:t>
-      </w:r>
-    </w:p>
-    <w:p>
-      <w:r>
-        <w:t>Users can choose to keep the default radio ID (the last two digits of the serial number) or enter a new one (values 0 through 99).</w:t>
+        <w:t>m – Set measurement interval</w:t>
+      </w:r>
+    </w:p>
+    <w:p>
+      <w:r>
+        <w:t>Users can set the measurement interval to 10, 15, 20, 30, or 60 minutes. The node reads the sensors and sends data to the gateway according to this interval.</w:t>
       </w:r>
     </w:p>
     <w:p>
@@ -1209,12 +1943,12 @@
         <w:pStyle w:val="Heading4"/>
       </w:pPr>
       <w:r>
-        <w:t>m – Set measurement interval</w:t>
-      </w:r>
-    </w:p>
-    <w:p>
-      <w:r>
-        <w:t>Users can set the measurement interval to 10, 15, 20, 30, or 60 minutes. The node reads the sensors and sends data to the gateway according to this interval.</w:t>
+        <w:t>n – Scan for devices on SDI-12 bus</w:t>
+      </w:r>
+    </w:p>
+    <w:p>
+      <w:r>
+        <w:t>This option will initiate a scan of all possible SDI-12 addresses for active sensors. Sensor IDs of those found on the bus will print to the screen.</w:t>
       </w:r>
     </w:p>
     <w:p>
@@ -1222,12 +1956,12 @@
         <w:pStyle w:val="Heading4"/>
       </w:pPr>
       <w:r>
-        <w:t>n – Scan for devices on SDI-12 bus</w:t>
-      </w:r>
-    </w:p>
-    <w:p>
-      <w:r>
-        <w:t>This option will initiate a scan of all possible SDI-12 addresses for active sensors. Sensor IDs of those found on the bus will print to the screen.</w:t>
+        <w:t>a – Change SDI-12 sensor addresses</w:t>
+      </w:r>
+    </w:p>
+    <w:p>
+      <w:r>
+        <w:t xml:space="preserve">This option allows users to change addresses of the sensors connected to the node. More than one sensor can be connected at a time. </w:t>
       </w:r>
     </w:p>
     <w:p>
@@ -1235,12 +1969,12 @@
         <w:pStyle w:val="Heading4"/>
       </w:pPr>
       <w:r>
-        <w:t>a – Change SDI-12 sensor addresses</w:t>
-      </w:r>
-    </w:p>
-    <w:p>
-      <w:r>
-        <w:t xml:space="preserve">This option allows users to change addresses of the sensors connected to the node. More than one sensor can be connected at a time. </w:t>
+        <w:t>t – Test sensors</w:t>
+      </w:r>
+    </w:p>
+    <w:p>
+      <w:r>
+        <w:t>This option will read the sensors and compile and print data strings three times.</w:t>
       </w:r>
     </w:p>
     <w:p>
@@ -1248,12 +1982,12 @@
         <w:pStyle w:val="Heading4"/>
       </w:pPr>
       <w:r>
-        <w:t>t – Test sensors</w:t>
-      </w:r>
-    </w:p>
-    <w:p>
-      <w:r>
-        <w:t>This option will read the sensors and compile and print data strings three times.</w:t>
+        <w:t>p – Print data to screen</w:t>
+      </w:r>
+    </w:p>
+    <w:p>
+      <w:r>
+        <w:t>After the user selects this option, the node will ask if the user wants to print all the data or just the newest data to the screen. The newest data are those collected after the last time data were printed with this option. Printing all the data can take a few minutes depending on how much data are stored in the memory.</w:t>
       </w:r>
     </w:p>
     <w:p>
@@ -1261,12 +1995,12 @@
         <w:pStyle w:val="Heading4"/>
       </w:pPr>
       <w:r>
-        <w:t>p – Print data to screen</w:t>
-      </w:r>
-    </w:p>
-    <w:p>
-      <w:r>
-        <w:t>After the user selects this option, the node will ask if the user wants to print all the data or just the newest data to the screen. The newest data are those collected after the last time data were printed with this option. Printing all the data can take a few minutes depending on how much data are stored in the memory.</w:t>
+        <w:t>e – Erase all data</w:t>
+      </w:r>
+    </w:p>
+    <w:p>
+      <w:r>
+        <w:t>This option will erase everything in the data memory space.</w:t>
       </w:r>
     </w:p>
     <w:p>
@@ -1274,37 +2008,24 @@
         <w:pStyle w:val="Heading4"/>
       </w:pPr>
       <w:r>
-        <w:t>e – Erase all data</w:t>
-      </w:r>
-    </w:p>
-    <w:p>
-      <w:r>
-        <w:t>This option will erase everything in the data memory space.</w:t>
-      </w:r>
-    </w:p>
-    <w:p>
-      <w:pPr>
-        <w:pStyle w:val="Heading4"/>
+        <w:t>o</w:t>
+      </w:r>
+      <w:r>
+        <w:t xml:space="preserve"> – Turn debug statements on/off</w:t>
+      </w:r>
+    </w:p>
+    <w:p>
+      <w:r>
+        <w:t>This option allows the user to choose whether they want the gateway to print debug statements to the terminal windows as it runs. It is advisable to turn off the debug statements if the gateway is to run while not connected to a serial connection (in the field).</w:t>
+      </w:r>
+    </w:p>
+    <w:p/>
+    <w:p>
+      <w:pPr>
+        <w:pStyle w:val="Heading1"/>
       </w:pPr>
       <w:r>
         <w:lastRenderedPageBreak/>
-        <w:t>o</w:t>
-      </w:r>
-      <w:r>
-        <w:t xml:space="preserve"> – Turn debug statements on/off</w:t>
-      </w:r>
-    </w:p>
-    <w:p>
-      <w:r>
-        <w:t>This option allows the user to choose whether they want the gateway to print debug statements to the terminal windows as it runs. It is advisable to turn off the debug statements if the gateway is to run while not connected to a serial connection (in the field).</w:t>
-      </w:r>
-    </w:p>
-    <w:p/>
-    <w:p>
-      <w:pPr>
-        <w:pStyle w:val="Heading1"/>
-      </w:pPr>
-      <w:r>
         <w:t>Gateway Menu</w:t>
       </w:r>
     </w:p>
@@ -1377,7 +2098,7 @@
                     <pic:cNvPicPr/>
                   </pic:nvPicPr>
                   <pic:blipFill>
-                    <a:blip r:embed="rId13">
+                    <a:blip r:embed="rId22">
                       <a:extLst>
                         <a:ext uri="{28A0092B-C50C-407E-A947-70E740481C1C}">
                           <a14:useLocalDpi xmlns:a14="http://schemas.microsoft.com/office/drawing/2010/main" val="0"/>
@@ -1688,7 +2409,6 @@
           </w:tcPr>
           <w:p>
             <w:r>
-              <w:lastRenderedPageBreak/>
               <w:t>915</w:t>
             </w:r>
           </w:p>
@@ -1791,6 +2511,7 @@
           </w:tcPr>
           <w:p>
             <w:r>
+              <w:lastRenderedPageBreak/>
               <w:t>40</w:t>
             </w:r>
           </w:p>
@@ -1842,12 +2563,17 @@
           </w:tcPr>
           <w:p>
             <w:proofErr w:type="spellStart"/>
+            <w:proofErr w:type="gramStart"/>
             <w:r>
               <w:t>ik</w:t>
             </w:r>
             <w:proofErr w:type="spellEnd"/>
             <w:r>
-              <w:t>(#jq1 (true value grayed out in figure)</w:t>
+              <w:t>(</w:t>
+            </w:r>
+            <w:proofErr w:type="gramEnd"/>
+            <w:r>
+              <w:t>#jq1 (true value grayed out in figure)</w:t>
             </w:r>
           </w:p>
         </w:tc>
@@ -2142,7 +2868,15 @@
               <w:t>Y</w:t>
             </w:r>
             <w:r>
-              <w:t xml:space="preserve"> HH:MM:SS UTC format. </w:t>
+              <w:t xml:space="preserve"> HH:</w:t>
+            </w:r>
+            <w:proofErr w:type="gramStart"/>
+            <w:r>
+              <w:t>MM:SS</w:t>
+            </w:r>
+            <w:proofErr w:type="gramEnd"/>
+            <w:r>
+              <w:t xml:space="preserve"> UTC format. </w:t>
             </w:r>
             <w:r>
               <w:t>Time Zone cannot be changed.</w:t>
@@ -2257,29 +2991,29 @@
         <w:rPr>
           <w:noProof/>
         </w:rPr>
+        <w:t>User Options</w:t>
+      </w:r>
+    </w:p>
+    <w:p>
+      <w:r>
+        <w:t xml:space="preserve">The user options </w:t>
+      </w:r>
+      <w:r>
+        <w:t xml:space="preserve">execute specific functions </w:t>
+      </w:r>
+      <w:r>
+        <w:t xml:space="preserve">that do not alter any configuration parameters that change the gateway’s performance. </w:t>
+      </w:r>
+    </w:p>
+    <w:p>
+      <w:pPr>
+        <w:jc w:val="center"/>
+      </w:pPr>
+      <w:r>
+        <w:rPr>
+          <w:noProof/>
+        </w:rPr>
         <w:lastRenderedPageBreak/>
-        <w:t>User Options</w:t>
-      </w:r>
-    </w:p>
-    <w:p>
-      <w:r>
-        <w:t xml:space="preserve">The user options </w:t>
-      </w:r>
-      <w:r>
-        <w:t xml:space="preserve">execute specific functions </w:t>
-      </w:r>
-      <w:r>
-        <w:t xml:space="preserve">that do not alter any configuration parameters that change the gateway’s performance. </w:t>
-      </w:r>
-    </w:p>
-    <w:p>
-      <w:pPr>
-        <w:jc w:val="center"/>
-      </w:pPr>
-      <w:r>
-        <w:rPr>
-          <w:noProof/>
-        </w:rPr>
         <w:drawing>
           <wp:inline distT="0" distB="0" distL="0" distR="0" wp14:anchorId="51DC43A5" wp14:editId="4E087D79">
             <wp:extent cx="3657600" cy="1331899"/>
@@ -2296,7 +3030,7 @@
                     <pic:cNvPicPr/>
                   </pic:nvPicPr>
                   <pic:blipFill rotWithShape="1">
-                    <a:blip r:embed="rId14"/>
+                    <a:blip r:embed="rId23"/>
                     <a:srcRect t="51620" b="27315"/>
                     <a:stretch/>
                   </pic:blipFill>
@@ -2373,7 +3107,7 @@
                     </pic:cNvPicPr>
                   </pic:nvPicPr>
                   <pic:blipFill rotWithShape="1">
-                    <a:blip r:embed="rId15">
+                    <a:blip r:embed="rId24">
                       <a:extLst>
                         <a:ext uri="{28A0092B-C50C-407E-A947-70E740481C1C}">
                           <a14:useLocalDpi xmlns:a14="http://schemas.microsoft.com/office/drawing/2010/main" val="0"/>
@@ -2491,7 +3225,7 @@
                     </pic:cNvPicPr>
                   </pic:nvPicPr>
                   <pic:blipFill>
-                    <a:blip r:embed="rId16" cstate="print">
+                    <a:blip r:embed="rId25" cstate="print">
                       <a:extLst>
                         <a:ext uri="{28A0092B-C50C-407E-A947-70E740481C1C}">
                           <a14:useLocalDpi xmlns:a14="http://schemas.microsoft.com/office/drawing/2010/main" val="0"/>
@@ -2666,7 +3400,7 @@
                     <pic:cNvPicPr/>
                   </pic:nvPicPr>
                   <pic:blipFill rotWithShape="1">
-                    <a:blip r:embed="rId17"/>
+                    <a:blip r:embed="rId26"/>
                     <a:srcRect t="44213" b="21412"/>
                     <a:stretch/>
                   </pic:blipFill>
@@ -2741,10 +3475,18 @@
         <w:t>FARM1</w:t>
       </w:r>
       <w:r>
-        <w:t>,21000140,</w:t>
-      </w:r>
-      <w:r>
-        <w:t>ik(#jq1&gt;</w:t>
+        <w:t>,</w:t>
+      </w:r>
+      <w:proofErr w:type="gramStart"/>
+      <w:r>
+        <w:t>21000140,</w:t>
+      </w:r>
+      <w:r>
+        <w:t>ik</w:t>
+      </w:r>
+      <w:proofErr w:type="gramEnd"/>
+      <w:r>
+        <w:t>(#jq1&gt;</w:t>
       </w:r>
       <w:r>
         <w:t>,40,4,84,93,89,20,10,1,32.187060,</w:t>
@@ -2769,7 +3511,7 @@
           <w:numId w:val="19"/>
         </w:numPr>
         <w:sectPr>
-          <w:footerReference w:type="default" r:id="rId18"/>
+          <w:footerReference w:type="default" r:id="rId27"/>
           <w:pgSz w:w="12240" w:h="15840"/>
           <w:pgMar w:top="1440" w:right="1440" w:bottom="1440" w:left="1440" w:header="720" w:footer="720" w:gutter="0"/>
           <w:pgNumType w:start="0"/>
@@ -3484,7 +4226,15 @@
     </w:p>
     <w:p>
       <w:r>
-        <w:t>V2021.08.31~test~-9999999999,-9999999999~18000120~3.99~24.00~2520~2.52~2021-9-15_18:30:00_UTC~s14Acclima TR310H2.214006302~-10~0.0~22.8~1.2~0~735~t14Acclima TR310H2.214006275~-100~0.0~22.8~1.2~0~720~-67</w:t>
+        <w:t>V2021.08.31~test~-</w:t>
+      </w:r>
+      <w:proofErr w:type="gramStart"/>
+      <w:r>
+        <w:t>9999999999,-</w:t>
+      </w:r>
+      <w:proofErr w:type="gramEnd"/>
+      <w:r>
+        <w:t>9999999999~18000120~3.99~24.00~2520~2.52~2021-9-15_18:30:00_UTC~s14Acclima TR310H2.214006302~-10~0.0~22.8~1.2~0~735~t14Acclima TR310H2.214006275~-100~0.0~22.8~1.2~0~720~-67</w:t>
       </w:r>
       <w:r>
         <w:cr/>
@@ -3595,7 +4345,15 @@
           </w:tcPr>
           <w:p>
             <w:r>
-              <w:t>-9999999999,-9999999999</w:t>
+              <w:t>-</w:t>
+            </w:r>
+            <w:proofErr w:type="gramStart"/>
+            <w:r>
+              <w:t>9999999999,-</w:t>
+            </w:r>
+            <w:proofErr w:type="gramEnd"/>
+            <w:r>
+              <w:t>9999999999</w:t>
             </w:r>
           </w:p>
         </w:tc>
@@ -3802,7 +4560,15 @@
           </w:tcPr>
           <w:p>
             <w:r>
-              <w:t>Sensor depth (“-“ indicates below ground)</w:t>
+              <w:t>Sensor depth (“</w:t>
+            </w:r>
+            <w:proofErr w:type="gramStart"/>
+            <w:r>
+              <w:t>-“ indicates</w:t>
+            </w:r>
+            <w:proofErr w:type="gramEnd"/>
+            <w:r>
+              <w:t xml:space="preserve"> below ground)</w:t>
             </w:r>
           </w:p>
         </w:tc>
@@ -3832,7 +4598,15 @@
             </w:r>
             <w:proofErr w:type="spellEnd"/>
             <w:r>
-              <w:t xml:space="preserve"> TDR310H sensor (VWC, T, K, EC, Tt)* </w:t>
+              <w:t xml:space="preserve"> TDR310H sensor (VWC, T, K, EC, </w:t>
+            </w:r>
+            <w:proofErr w:type="gramStart"/>
+            <w:r>
+              <w:t>Tt)*</w:t>
+            </w:r>
+            <w:proofErr w:type="gramEnd"/>
+            <w:r>
+              <w:t xml:space="preserve"> </w:t>
             </w:r>
           </w:p>
         </w:tc>
@@ -3925,7 +4699,7 @@
                     <pic:cNvPicPr/>
                   </pic:nvPicPr>
                   <pic:blipFill rotWithShape="1">
-                    <a:blip r:embed="rId19" cstate="print">
+                    <a:blip r:embed="rId28" cstate="print">
                       <a:extLst>
                         <a:ext uri="{28A0092B-C50C-407E-A947-70E740481C1C}">
                           <a14:useLocalDpi xmlns:a14="http://schemas.microsoft.com/office/drawing/2010/main" val="0"/>
@@ -5936,6 +6710,92 @@
     </w:lvl>
   </w:abstractNum>
   <w:abstractNum w:abstractNumId="7" w15:restartNumberingAfterBreak="0">
+    <w:nsid w:val="43EB54E2"/>
+    <w:multiLevelType w:val="hybridMultilevel"/>
+    <w:tmpl w:val="44D64980"/>
+    <w:lvl w:ilvl="0" w:tplc="0409000F">
+      <w:start w:val="1"/>
+      <w:numFmt w:val="decimal"/>
+      <w:lvlText w:val="%1."/>
+      <w:lvlJc w:val="left"/>
+      <w:pPr>
+        <w:ind w:left="720" w:hanging="360"/>
+      </w:pPr>
+    </w:lvl>
+    <w:lvl w:ilvl="1" w:tplc="04090019" w:tentative="1">
+      <w:start w:val="1"/>
+      <w:numFmt w:val="lowerLetter"/>
+      <w:lvlText w:val="%2."/>
+      <w:lvlJc w:val="left"/>
+      <w:pPr>
+        <w:ind w:left="1440" w:hanging="360"/>
+      </w:pPr>
+    </w:lvl>
+    <w:lvl w:ilvl="2" w:tplc="0409001B" w:tentative="1">
+      <w:start w:val="1"/>
+      <w:numFmt w:val="lowerRoman"/>
+      <w:lvlText w:val="%3."/>
+      <w:lvlJc w:val="right"/>
+      <w:pPr>
+        <w:ind w:left="2160" w:hanging="180"/>
+      </w:pPr>
+    </w:lvl>
+    <w:lvl w:ilvl="3" w:tplc="0409000F" w:tentative="1">
+      <w:start w:val="1"/>
+      <w:numFmt w:val="decimal"/>
+      <w:lvlText w:val="%4."/>
+      <w:lvlJc w:val="left"/>
+      <w:pPr>
+        <w:ind w:left="2880" w:hanging="360"/>
+      </w:pPr>
+    </w:lvl>
+    <w:lvl w:ilvl="4" w:tplc="04090019" w:tentative="1">
+      <w:start w:val="1"/>
+      <w:numFmt w:val="lowerLetter"/>
+      <w:lvlText w:val="%5."/>
+      <w:lvlJc w:val="left"/>
+      <w:pPr>
+        <w:ind w:left="3600" w:hanging="360"/>
+      </w:pPr>
+    </w:lvl>
+    <w:lvl w:ilvl="5" w:tplc="0409001B" w:tentative="1">
+      <w:start w:val="1"/>
+      <w:numFmt w:val="lowerRoman"/>
+      <w:lvlText w:val="%6."/>
+      <w:lvlJc w:val="right"/>
+      <w:pPr>
+        <w:ind w:left="4320" w:hanging="180"/>
+      </w:pPr>
+    </w:lvl>
+    <w:lvl w:ilvl="6" w:tplc="0409000F" w:tentative="1">
+      <w:start w:val="1"/>
+      <w:numFmt w:val="decimal"/>
+      <w:lvlText w:val="%7."/>
+      <w:lvlJc w:val="left"/>
+      <w:pPr>
+        <w:ind w:left="5040" w:hanging="360"/>
+      </w:pPr>
+    </w:lvl>
+    <w:lvl w:ilvl="7" w:tplc="04090019" w:tentative="1">
+      <w:start w:val="1"/>
+      <w:numFmt w:val="lowerLetter"/>
+      <w:lvlText w:val="%8."/>
+      <w:lvlJc w:val="left"/>
+      <w:pPr>
+        <w:ind w:left="5760" w:hanging="360"/>
+      </w:pPr>
+    </w:lvl>
+    <w:lvl w:ilvl="8" w:tplc="0409001B" w:tentative="1">
+      <w:start w:val="1"/>
+      <w:numFmt w:val="lowerRoman"/>
+      <w:lvlText w:val="%9."/>
+      <w:lvlJc w:val="right"/>
+      <w:pPr>
+        <w:ind w:left="6480" w:hanging="180"/>
+      </w:pPr>
+    </w:lvl>
+  </w:abstractNum>
+  <w:abstractNum w:abstractNumId="8" w15:restartNumberingAfterBreak="0">
     <w:nsid w:val="4CB0470B"/>
     <w:multiLevelType w:val="hybridMultilevel"/>
     <w:tmpl w:val="FB708BBC"/>
@@ -6048,7 +6908,7 @@
       </w:rPr>
     </w:lvl>
   </w:abstractNum>
-  <w:abstractNum w:abstractNumId="8" w15:restartNumberingAfterBreak="0">
+  <w:abstractNum w:abstractNumId="9" w15:restartNumberingAfterBreak="0">
     <w:nsid w:val="50870954"/>
     <w:multiLevelType w:val="hybridMultilevel"/>
     <w:tmpl w:val="04B2985A"/>
@@ -6161,7 +7021,7 @@
       </w:rPr>
     </w:lvl>
   </w:abstractNum>
-  <w:abstractNum w:abstractNumId="9" w15:restartNumberingAfterBreak="0">
+  <w:abstractNum w:abstractNumId="10" w15:restartNumberingAfterBreak="0">
     <w:nsid w:val="5143355C"/>
     <w:multiLevelType w:val="multilevel"/>
     <w:tmpl w:val="72A6D586"/>
@@ -6274,7 +7134,7 @@
       </w:pPr>
     </w:lvl>
   </w:abstractNum>
-  <w:abstractNum w:abstractNumId="10" w15:restartNumberingAfterBreak="0">
+  <w:abstractNum w:abstractNumId="11" w15:restartNumberingAfterBreak="0">
     <w:nsid w:val="571203F6"/>
     <w:multiLevelType w:val="hybridMultilevel"/>
     <w:tmpl w:val="E4FAC780"/>
@@ -6387,7 +7247,93 @@
       </w:rPr>
     </w:lvl>
   </w:abstractNum>
-  <w:abstractNum w:abstractNumId="11" w15:restartNumberingAfterBreak="0">
+  <w:abstractNum w:abstractNumId="12" w15:restartNumberingAfterBreak="0">
+    <w:nsid w:val="5A564C45"/>
+    <w:multiLevelType w:val="hybridMultilevel"/>
+    <w:tmpl w:val="1C8EC082"/>
+    <w:lvl w:ilvl="0" w:tplc="0409000F">
+      <w:start w:val="1"/>
+      <w:numFmt w:val="decimal"/>
+      <w:lvlText w:val="%1."/>
+      <w:lvlJc w:val="left"/>
+      <w:pPr>
+        <w:ind w:left="720" w:hanging="360"/>
+      </w:pPr>
+    </w:lvl>
+    <w:lvl w:ilvl="1" w:tplc="04090019" w:tentative="1">
+      <w:start w:val="1"/>
+      <w:numFmt w:val="lowerLetter"/>
+      <w:lvlText w:val="%2."/>
+      <w:lvlJc w:val="left"/>
+      <w:pPr>
+        <w:ind w:left="1440" w:hanging="360"/>
+      </w:pPr>
+    </w:lvl>
+    <w:lvl w:ilvl="2" w:tplc="0409001B" w:tentative="1">
+      <w:start w:val="1"/>
+      <w:numFmt w:val="lowerRoman"/>
+      <w:lvlText w:val="%3."/>
+      <w:lvlJc w:val="right"/>
+      <w:pPr>
+        <w:ind w:left="2160" w:hanging="180"/>
+      </w:pPr>
+    </w:lvl>
+    <w:lvl w:ilvl="3" w:tplc="0409000F" w:tentative="1">
+      <w:start w:val="1"/>
+      <w:numFmt w:val="decimal"/>
+      <w:lvlText w:val="%4."/>
+      <w:lvlJc w:val="left"/>
+      <w:pPr>
+        <w:ind w:left="2880" w:hanging="360"/>
+      </w:pPr>
+    </w:lvl>
+    <w:lvl w:ilvl="4" w:tplc="04090019" w:tentative="1">
+      <w:start w:val="1"/>
+      <w:numFmt w:val="lowerLetter"/>
+      <w:lvlText w:val="%5."/>
+      <w:lvlJc w:val="left"/>
+      <w:pPr>
+        <w:ind w:left="3600" w:hanging="360"/>
+      </w:pPr>
+    </w:lvl>
+    <w:lvl w:ilvl="5" w:tplc="0409001B" w:tentative="1">
+      <w:start w:val="1"/>
+      <w:numFmt w:val="lowerRoman"/>
+      <w:lvlText w:val="%6."/>
+      <w:lvlJc w:val="right"/>
+      <w:pPr>
+        <w:ind w:left="4320" w:hanging="180"/>
+      </w:pPr>
+    </w:lvl>
+    <w:lvl w:ilvl="6" w:tplc="0409000F" w:tentative="1">
+      <w:start w:val="1"/>
+      <w:numFmt w:val="decimal"/>
+      <w:lvlText w:val="%7."/>
+      <w:lvlJc w:val="left"/>
+      <w:pPr>
+        <w:ind w:left="5040" w:hanging="360"/>
+      </w:pPr>
+    </w:lvl>
+    <w:lvl w:ilvl="7" w:tplc="04090019" w:tentative="1">
+      <w:start w:val="1"/>
+      <w:numFmt w:val="lowerLetter"/>
+      <w:lvlText w:val="%8."/>
+      <w:lvlJc w:val="left"/>
+      <w:pPr>
+        <w:ind w:left="5760" w:hanging="360"/>
+      </w:pPr>
+    </w:lvl>
+    <w:lvl w:ilvl="8" w:tplc="0409001B" w:tentative="1">
+      <w:start w:val="1"/>
+      <w:numFmt w:val="lowerRoman"/>
+      <w:lvlText w:val="%9."/>
+      <w:lvlJc w:val="right"/>
+      <w:pPr>
+        <w:ind w:left="6480" w:hanging="180"/>
+      </w:pPr>
+    </w:lvl>
+  </w:abstractNum>
+  <w:abstractNum w:abstractNumId="13" w15:restartNumberingAfterBreak="0">
     <w:nsid w:val="631B552B"/>
     <w:multiLevelType w:val="hybridMultilevel"/>
     <w:tmpl w:val="4912A93A"/>
@@ -6500,7 +7446,7 @@
       </w:pPr>
     </w:lvl>
   </w:abstractNum>
-  <w:abstractNum w:abstractNumId="12" w15:restartNumberingAfterBreak="0">
+  <w:abstractNum w:abstractNumId="14" w15:restartNumberingAfterBreak="0">
     <w:nsid w:val="6DD26C45"/>
     <w:multiLevelType w:val="multilevel"/>
     <w:tmpl w:val="BB5681E4"/>
@@ -6649,7 +7595,7 @@
       </w:rPr>
     </w:lvl>
   </w:abstractNum>
-  <w:abstractNum w:abstractNumId="13" w15:restartNumberingAfterBreak="0">
+  <w:abstractNum w:abstractNumId="15" w15:restartNumberingAfterBreak="0">
     <w:nsid w:val="758371CE"/>
     <w:multiLevelType w:val="hybridMultilevel"/>
     <w:tmpl w:val="6DEC53DE"/>
@@ -6735,7 +7681,7 @@
       </w:pPr>
     </w:lvl>
   </w:abstractNum>
-  <w:abstractNum w:abstractNumId="14" w15:restartNumberingAfterBreak="0">
+  <w:abstractNum w:abstractNumId="16" w15:restartNumberingAfterBreak="0">
     <w:nsid w:val="79FE4626"/>
     <w:multiLevelType w:val="multilevel"/>
     <w:tmpl w:val="B4B4FD9E"/>
@@ -6852,10 +7798,10 @@
     <w:abstractNumId w:val="6"/>
   </w:num>
   <w:num w:numId="2">
-    <w:abstractNumId w:val="14"/>
+    <w:abstractNumId w:val="16"/>
   </w:num>
   <w:num w:numId="3">
-    <w:abstractNumId w:val="12"/>
+    <w:abstractNumId w:val="14"/>
   </w:num>
   <w:num w:numId="4">
     <w:abstractNumId w:val="2"/>
@@ -6864,7 +7810,7 @@
     <w:abstractNumId w:val="4"/>
   </w:num>
   <w:num w:numId="6">
-    <w:abstractNumId w:val="9"/>
+    <w:abstractNumId w:val="10"/>
   </w:num>
   <w:num w:numId="7">
     <w:abstractNumId w:val="0"/>
@@ -6924,7 +7870,7 @@
     </w:lvlOverride>
   </w:num>
   <w:num w:numId="12">
-    <w:abstractNumId w:val="11"/>
+    <w:abstractNumId w:val="13"/>
   </w:num>
   <w:num w:numId="13">
     <w:abstractNumId w:val="5"/>
@@ -6957,18 +7903,24 @@
     <w:abstractNumId w:val="1"/>
   </w:num>
   <w:num w:numId="16">
-    <w:abstractNumId w:val="13"/>
+    <w:abstractNumId w:val="15"/>
   </w:num>
   <w:num w:numId="17">
-    <w:abstractNumId w:val="8"/>
+    <w:abstractNumId w:val="9"/>
   </w:num>
   <w:num w:numId="18">
     <w:abstractNumId w:val="3"/>
   </w:num>
   <w:num w:numId="19">
-    <w:abstractNumId w:val="10"/>
+    <w:abstractNumId w:val="11"/>
   </w:num>
   <w:num w:numId="20">
+    <w:abstractNumId w:val="8"/>
+  </w:num>
+  <w:num w:numId="21">
+    <w:abstractNumId w:val="12"/>
+  </w:num>
+  <w:num w:numId="22">
     <w:abstractNumId w:val="7"/>
   </w:num>
 </w:numbering>

</xml_diff>